<commit_message>
slides for week 2
</commit_message>
<xml_diff>
--- a/02-design-formal/chapter-03-formal-elements.docx
+++ b/02-design-formal/chapter-03-formal-elements.docx
@@ -747,6 +747,7 @@
       <w:pPr>
         <w:pStyle w:val="Heading2"/>
         <w:rPr>
+          <w:rFonts w:hint="cs"/>
           <w:rtl/>
         </w:rPr>
       </w:pPr>
@@ -758,6 +759,16 @@
         <w:lastRenderedPageBreak/>
         <w:t>שחקנים</w:t>
       </w:r>
+      <w:r>
+        <w:rPr>
+          <w:rFonts w:hint="cs"/>
+          <w:rtl/>
+        </w:rPr>
+        <w:t xml:space="preserve"> - </w:t>
+      </w:r>
+      <w:r>
+        <w:t>players</w:t>
+      </w:r>
     </w:p>
     <w:p>
       <w:pPr>
@@ -893,7 +904,24 @@
           <w:rFonts w:hint="cs"/>
           <w:rtl/>
         </w:rPr>
-        <w:t>אחת הדוגמאות הטובות לכך הוא הבקר(</w:t>
+        <w:t>אחת הדוגמאות הטובות לכך הוא הבקר</w:t>
+      </w:r>
+      <w:r>
+        <w:rPr>
+          <w:rFonts w:hint="cs"/>
+          <w:rtl/>
+        </w:rPr>
+        <w:t xml:space="preserve"> </w:t>
+      </w:r>
+      <w:r>
+        <w:t xml:space="preserve"> </w:t>
+      </w:r>
+      <w:r>
+        <w:rPr>
+          <w:rFonts w:hint="cs"/>
+          <w:rtl/>
+        </w:rPr>
+        <w:t>(</w:t>
       </w:r>
       <w:r>
         <w:t>controller</w:t>
@@ -903,7 +931,24 @@
           <w:rFonts w:hint="cs"/>
           <w:rtl/>
         </w:rPr>
-        <w:t xml:space="preserve"> )של </w:t>
+        <w:t xml:space="preserve"> )</w:t>
+      </w:r>
+      <w:r>
+        <w:rPr>
+          <w:rFonts w:hint="cs"/>
+          <w:rtl/>
+        </w:rPr>
+        <w:t xml:space="preserve"> </w:t>
+      </w:r>
+      <w:r>
+        <w:t xml:space="preserve"> </w:t>
+      </w:r>
+      <w:r>
+        <w:rPr>
+          <w:rFonts w:hint="cs"/>
+          <w:rtl/>
+        </w:rPr>
+        <w:t xml:space="preserve">של </w:t>
       </w:r>
       <w:r>
         <w:rPr>
@@ -930,7 +975,7 @@
           <w:rFonts w:hint="cs"/>
           <w:rtl/>
         </w:rPr>
-        <w:t>זה דיי ברור שצריך ליצור הזמנה מרתקת כדי לגרום לאנשים לרצות לשחק את המשחק שלך. אבל יש החלטות אחרות שתצטרך לקבל לגבי השחקנים שלך. לדוגמא כיצד לבנות את השתתפותם: כמה שחקנים דורש המשחק? בכמה שחקנים סך הכל המשחק יכול לתמוך? האם לשחקנים שונים תפקידים שונים? האם יתחרו, ישתפו פעולה או שניהם? האופן שבו אתה עונה על השאלות הללו ישנה את חווית המשחק הכוללת. כדי לענות עליהם תצטרך להתבונן על יעדי חוויות השחקן שלך ואיזה מבנה יתמוך ביעדים שלך.</w:t>
+        <w:t>זה די ברור שצריך ליצור הזמנה מרתקת כדי לגרום לאנשים לרצות לשחק את המשחק שלך. אבל יש החלטות אחרות שתצטרך לקבל לגבי השחקנים שלך. לדוגמא כיצד לבנות את השתתפותם: כמה שחקנים דורש המשחק? בכמה שחקנים סך הכל המשחק יכול לתמוך? האם לשחקנים שונים תפקידים שונים? האם יתחרו, ישתפו פעולה או שניהם? האופן שבו אתה עונה על השאלות הללו ישנה את חווית המשחק הכוללת. כדי לענות עליהם תצטרך להתבונן על יעדי חוויות השחקן שלך ואיזה מבנה יתמוך ביעדים שלך.</w:t>
       </w:r>
     </w:p>
     <w:p>
@@ -1230,8 +1275,6 @@
       <w:r>
         <w:t>l</w:t>
       </w:r>
-      <w:bookmarkStart w:id="0" w:name="_GoBack"/>
-      <w:bookmarkEnd w:id="0"/>
       <w:r>
         <w:t>d of warcraft</w:t>
       </w:r>
@@ -3146,7 +3189,6 @@
         <w:pStyle w:val="Heading2"/>
         <w:rPr>
           <w:color w:val="auto"/>
-          <w:rtl/>
         </w:rPr>
       </w:pPr>
       <w:r>
@@ -3156,19 +3198,43 @@
         </w:rPr>
         <w:t>יעדים</w:t>
       </w:r>
-    </w:p>
-    <w:p>
-      <w:pPr>
-        <w:rPr>
-          <w:rtl/>
-        </w:rPr>
-      </w:pPr>
-      <w:r>
-        <w:rPr>
-          <w:rFonts w:hint="cs"/>
-          <w:rtl/>
-        </w:rPr>
-        <w:t xml:space="preserve">יעדים נותנים לשחקנים שלך משהו לשאוף אליו. הם מגדירים מה שחקנים מנסים להשיג במסגרת כללי המשחק. בתרחיש הטוב ביותר, המטרות הללו נראות מאתגרות(אך ברות השגה) לשחקנים. למשחק שבו המטרה היא לכבוש או להרוג את כוחותיו של היריב תהיה נימה שונה מאד ממשחק בו המטרה היא לדוג דגים. חלק מהמשחקים בנויים כך שלשחקנים שונים יש יעדים שונים, בעוד שמשחקים אחרים מאפשרים לשחקן לבחור אחד מתוך כמה יעדים אפשריים, ואחרים מאפשרים לשחקנים ליצור יעדים משלהם בזמן שהם משחקים. בנוסף יתכנו יעדים חלקיים, או מיני יעדים, במשחק שעוזרים לשחקנים להשיג את המטרה העיקרית. בכל מקרה, יש לקחת בחשבון את המטרה בזהירות מכיוון שהיא משפיעה לא רק על מערכת המשחק הרשמית אלא גם על ההיבטים הדרמטיים. אם המטרה משולבת היטב בהנחה או בסיפור, המשחק יכול לקבל היבטים דרמטיים חזקים.  </w:t>
+      <w:r>
+        <w:rPr>
+          <w:rFonts w:hint="cs"/>
+          <w:rtl/>
+        </w:rPr>
+        <w:t xml:space="preserve"> - </w:t>
+      </w:r>
+      <w:r>
+        <w:t>goals</w:t>
+      </w:r>
+    </w:p>
+    <w:p>
+      <w:pPr>
+        <w:rPr>
+          <w:rtl/>
+        </w:rPr>
+      </w:pPr>
+      <w:r>
+        <w:rPr>
+          <w:rFonts w:hint="cs"/>
+          <w:rtl/>
+        </w:rPr>
+        <w:t>יעדים נותנים לשחקנים שלך משהו לשאוף אליו. הם מגדירים מה שחקנים מנסים להשיג במסגרת כללי המשחק. בתרחיש הטוב ביותר, המטרות הללו נראות מאתגרות</w:t>
+      </w:r>
+      <w:r>
+        <w:rPr>
+          <w:rFonts w:hint="cs"/>
+          <w:rtl/>
+        </w:rPr>
+        <w:t xml:space="preserve"> </w:t>
+      </w:r>
+      <w:r>
+        <w:rPr>
+          <w:rFonts w:hint="cs"/>
+          <w:rtl/>
+        </w:rPr>
+        <w:t xml:space="preserve">(אך ברות השגה) לשחקנים. למשחק שבו המטרה היא לכבוש או להרוג את כוחותיו של היריב תהיה נימה שונה מאד ממשחק בו המטרה היא לדוג דגים. חלק מהמשחקים בנויים כך שלשחקנים שונים יש יעדים שונים, בעוד שמשחקים אחרים מאפשרים לשחקן לבחור אחד מתוך כמה יעדים אפשריים, ואחרים מאפשרים לשחקנים ליצור יעדים משלהם בזמן שהם משחקים. בנוסף יתכנו יעדים חלקיים, או מיני יעדים, במשחק שעוזרים לשחקנים להשיג את המטרה העיקרית. בכל מקרה, יש לקחת בחשבון את המטרה בזהירות מכיוון שהיא משפיעה לא רק על מערכת המשחק הרשמית אלא גם על ההיבטים הדרמטיים. אם המטרה משולבת היטב בהנחה או בסיפור, המשחק יכול לקבל היבטים דרמטיים חזקים.  </w:t>
       </w:r>
     </w:p>
     <w:p>
@@ -4581,17 +4647,17 @@
           <w:rFonts w:hint="cs"/>
           <w:rtl/>
         </w:rPr>
-        <w:t>תהליכים (</w:t>
+        <w:t xml:space="preserve">תהליכים </w:t>
+      </w:r>
+      <w:r>
+        <w:rPr>
+          <w:rFonts w:hint="cs"/>
+          <w:rtl/>
+        </w:rPr>
+        <w:t xml:space="preserve">- </w:t>
       </w:r>
       <w:r>
         <w:t>procedures</w:t>
-      </w:r>
-      <w:r>
-        <w:rPr>
-          <w:rFonts w:hint="cs"/>
-          <w:rtl/>
-        </w:rPr>
-        <w:t>)</w:t>
       </w:r>
     </w:p>
     <w:p>
@@ -5902,17 +5968,17 @@
           <w:rFonts w:hint="cs"/>
           <w:rtl/>
         </w:rPr>
-        <w:t xml:space="preserve"> (</w:t>
+        <w:t xml:space="preserve"> -</w:t>
+      </w:r>
+      <w:r>
+        <w:rPr>
+          <w:rFonts w:hint="cs"/>
+          <w:rtl/>
+        </w:rPr>
+        <w:t xml:space="preserve"> </w:t>
       </w:r>
       <w:r>
         <w:t>Rules</w:t>
-      </w:r>
-      <w:r>
-        <w:rPr>
-          <w:rFonts w:hint="cs"/>
-          <w:rtl/>
-        </w:rPr>
-        <w:t>)</w:t>
       </w:r>
     </w:p>
     <w:p>
@@ -7160,6 +7226,7 @@
       <w:pPr>
         <w:pStyle w:val="Heading2"/>
         <w:rPr>
+          <w:rFonts w:hint="cs"/>
           <w:rtl/>
         </w:rPr>
       </w:pPr>
@@ -7169,6 +7236,16 @@
           <w:rtl/>
         </w:rPr>
         <w:t>משאבים</w:t>
+      </w:r>
+      <w:r>
+        <w:rPr>
+          <w:rFonts w:hint="cs"/>
+          <w:rtl/>
+        </w:rPr>
+        <w:t xml:space="preserve"> - </w:t>
+      </w:r>
+      <w:r>
+        <w:t>resources</w:t>
       </w:r>
     </w:p>
     <w:p>
@@ -7965,17 +8042,17 @@
           <w:rFonts w:hint="cs"/>
           <w:rtl/>
         </w:rPr>
-        <w:t>עימות (</w:t>
-      </w:r>
-      <w:r>
-        <w:rPr>
-          <w:rFonts w:hint="cs"/>
-          <w:rtl/>
-        </w:rPr>
-        <w:t>קונפליקט</w:t>
-      </w:r>
-      <w:r>
-        <w:t>(</w:t>
+        <w:t xml:space="preserve">עימות </w:t>
+      </w:r>
+      <w:r>
+        <w:rPr>
+          <w:rFonts w:hint="cs"/>
+          <w:rtl/>
+        </w:rPr>
+        <w:t xml:space="preserve">- </w:t>
+      </w:r>
+      <w:r>
+        <w:t>conflict</w:t>
       </w:r>
     </w:p>
     <w:p>
@@ -8186,9 +8263,6 @@
     <w:p>
       <w:pPr>
         <w:pStyle w:val="Heading3"/>
-        <w:rPr>
-          <w:rtl/>
-        </w:rPr>
       </w:pPr>
       <w:r>
         <w:rPr>
@@ -8371,6 +8445,7 @@
       <w:pPr>
         <w:pStyle w:val="Heading2"/>
         <w:rPr>
+          <w:rFonts w:hint="cs"/>
           <w:rtl/>
         </w:rPr>
       </w:pPr>
@@ -8381,6 +8456,16 @@
         </w:rPr>
         <w:t>גבולות</w:t>
       </w:r>
+      <w:r>
+        <w:rPr>
+          <w:rFonts w:hint="cs"/>
+          <w:rtl/>
+        </w:rPr>
+        <w:t xml:space="preserve"> - </w:t>
+      </w:r>
+      <w:r>
+        <w:t>boundaries</w:t>
+      </w:r>
     </w:p>
     <w:p>
       <w:pPr>
@@ -8525,13 +8610,30 @@
           <w:rFonts w:hint="cs"/>
           <w:rtl/>
         </w:rPr>
-        <w:t>? האם אתם יכולים לחשוב על גבולות פיזיים ותפיסתיים?</w:t>
+        <w:t xml:space="preserve">? האם אתם יכולים לחשוב על גבולות </w:t>
+      </w:r>
+      <w:r>
+        <w:rPr>
+          <w:rFonts w:hint="cs"/>
+          <w:rtl/>
+        </w:rPr>
+        <w:t>מוחשיים וגבולות מופשטים</w:t>
+      </w:r>
+      <w:bookmarkStart w:id="0" w:name="_GoBack"/>
+      <w:bookmarkEnd w:id="0"/>
+      <w:r>
+        <w:rPr>
+          <w:rFonts w:hint="cs"/>
+          <w:rtl/>
+        </w:rPr>
+        <w:t>?</w:t>
       </w:r>
     </w:p>
     <w:p>
       <w:pPr>
         <w:pStyle w:val="Heading2"/>
         <w:rPr>
+          <w:rFonts w:hint="cs"/>
           <w:rtl/>
         </w:rPr>
       </w:pPr>
@@ -8542,6 +8644,16 @@
         </w:rPr>
         <w:lastRenderedPageBreak/>
         <w:t>תוצאה</w:t>
+      </w:r>
+      <w:r>
+        <w:rPr>
+          <w:rFonts w:hint="cs"/>
+          <w:rtl/>
+        </w:rPr>
+        <w:t xml:space="preserve"> - </w:t>
+      </w:r>
+      <w:r>
+        <w:t>outcome</w:t>
       </w:r>
     </w:p>
     <w:p>
@@ -9312,7 +9424,7 @@
             </mc:Choice>
             <mc:Fallback>
               <w:pict>
-                <v:shapetype w14:anchorId="11576DD8" id="_x0000_t32" coordsize="21600,21600" o:spt="32" o:oned="t" path="m,l21600,21600e" filled="f">
+                <v:shapetype w14:anchorId="1B14B99C" id="_x0000_t32" coordsize="21600,21600" o:spt="32" o:oned="t" path="m,l21600,21600e" filled="f">
                   <v:path arrowok="t" fillok="f" o:connecttype="none"/>
                   <o:lock v:ext="edit" shapetype="t"/>
                 </v:shapetype>
@@ -10863,7 +10975,6 @@
   <w:style w:type="character" w:default="1" w:styleId="DefaultParagraphFont">
     <w:name w:val="Default Paragraph Font"/>
     <w:uiPriority w:val="1"/>
-    <w:semiHidden/>
     <w:unhideWhenUsed/>
   </w:style>
   <w:style w:type="table" w:default="1" w:styleId="TableNormal">
@@ -11603,7 +11714,7 @@
 </file>
 
 <file path=customXml/itemProps1.xml><?xml version="1.0" encoding="utf-8"?>
-<ds:datastoreItem xmlns:ds="http://schemas.openxmlformats.org/officeDocument/2006/customXml" ds:itemID="{FB16B975-9E72-4722-BB26-ECB0AB4E1BC9}">
+<ds:datastoreItem xmlns:ds="http://schemas.openxmlformats.org/officeDocument/2006/customXml" ds:itemID="{54BB55DE-96E1-40BE-9E42-F101E48A9A66}">
   <ds:schemaRefs>
     <ds:schemaRef ds:uri="http://schemas.openxmlformats.org/officeDocument/2006/bibliography"/>
   </ds:schemaRefs>

</xml_diff>